<commit_message>
Multicast delegate and defining events
</commit_message>
<xml_diff>
--- a/Info.docx
+++ b/Info.docx
@@ -198,7 +198,7 @@
           </mc:Choice>
           <mc:Fallback>
             <w:pict>
-              <v:rect w14:anchorId="75FC8CF8" id="Rectangle 15" o:spid="_x0000_s1026" style="position:absolute;margin-left:.65pt;margin-top:.95pt;width:467.35pt;height:238.7pt;z-index:251659264;visibility:visible;mso-wrap-style:square;mso-wrap-distance-left:9pt;mso-wrap-distance-top:0;mso-wrap-distance-right:9pt;mso-wrap-distance-bottom:0;mso-position-horizontal:absolute;mso-position-horizontal-relative:text;mso-position-vertical:absolute;mso-position-vertical-relative:text;v-text-anchor:middle" o:gfxdata="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" filled="f" strokecolor="#1f3763 [1604]" strokeweight="1pt"/>
+              <v:rect w14:anchorId="59EA17A0" id="Rectangle 15" o:spid="_x0000_s1026" style="position:absolute;margin-left:.65pt;margin-top:.95pt;width:467.35pt;height:238.7pt;z-index:251659264;visibility:visible;mso-wrap-style:square;mso-wrap-distance-left:9pt;mso-wrap-distance-top:0;mso-wrap-distance-right:9pt;mso-wrap-distance-bottom:0;mso-position-horizontal:absolute;mso-position-horizontal-relative:text;mso-position-vertical:absolute;mso-position-vertical-relative:text;v-text-anchor:middle" o:gfxdata="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" filled="f" strokecolor="#1f3763 [1604]" strokeweight="1pt"/>
             </w:pict>
           </mc:Fallback>
         </mc:AlternateContent>
@@ -243,8 +243,6 @@
           </wp:inline>
         </w:drawing>
       </w:r>
-      <w:bookmarkStart w:id="0" w:name="_GoBack"/>
-      <w:bookmarkEnd w:id="0"/>
     </w:p>
     <w:p/>
     <w:p/>
@@ -470,24 +468,16 @@
         </w:drawing>
       </w:r>
     </w:p>
-    <w:p/>
-    <w:p/>
-    <w:p/>
-    <w:p/>
-    <w:p/>
-    <w:p/>
-    <w:p/>
-    <w:p/>
     <w:p>
       <w:r>
         <w:rPr>
           <w:noProof/>
         </w:rPr>
         <w:drawing>
-          <wp:inline distT="0" distB="0" distL="0" distR="0" wp14:anchorId="796E4D9B" wp14:editId="17A429B3">
-            <wp:extent cx="5943600" cy="2599690"/>
-            <wp:effectExtent l="0" t="0" r="0" b="0"/>
-            <wp:docPr id="8" name="Picture 8"/>
+          <wp:inline distT="0" distB="0" distL="0" distR="0" wp14:anchorId="28BD2DC6" wp14:editId="620985DA">
+            <wp:extent cx="5943600" cy="3481705"/>
+            <wp:effectExtent l="0" t="0" r="0" b="4445"/>
+            <wp:docPr id="16" name="Picture 16"/>
             <wp:cNvGraphicFramePr>
               <a:graphicFrameLocks xmlns:a="http://schemas.openxmlformats.org/drawingml/2006/main" noChangeAspect="1"/>
             </wp:cNvGraphicFramePr>
@@ -507,7 +497,7 @@
                   <pic:spPr>
                     <a:xfrm>
                       <a:off x="0" y="0"/>
-                      <a:ext cx="5943600" cy="2599690"/>
+                      <a:ext cx="5943600" cy="3481705"/>
                     </a:xfrm>
                     <a:prstGeom prst="rect">
                       <a:avLst/>
@@ -519,7 +509,12 @@
           </wp:inline>
         </w:drawing>
       </w:r>
-    </w:p>
+      <w:bookmarkStart w:id="0" w:name="_GoBack"/>
+      <w:bookmarkEnd w:id="0"/>
+    </w:p>
+    <w:p/>
+    <w:p/>
+    <w:p/>
     <w:p>
       <w:r>
         <w:rPr>
@@ -527,10 +522,10 @@
         </w:rPr>
         <w:lastRenderedPageBreak/>
         <w:drawing>
-          <wp:inline distT="0" distB="0" distL="0" distR="0" wp14:anchorId="0FE06B35" wp14:editId="2F7D860E">
-            <wp:extent cx="5943600" cy="3679190"/>
+          <wp:inline distT="0" distB="0" distL="0" distR="0" wp14:anchorId="796E4D9B" wp14:editId="17A429B3">
+            <wp:extent cx="5943600" cy="2599690"/>
             <wp:effectExtent l="0" t="0" r="0" b="0"/>
-            <wp:docPr id="10" name="Picture 10"/>
+            <wp:docPr id="8" name="Picture 8"/>
             <wp:cNvGraphicFramePr>
               <a:graphicFrameLocks xmlns:a="http://schemas.openxmlformats.org/drawingml/2006/main" noChangeAspect="1"/>
             </wp:cNvGraphicFramePr>
@@ -550,6 +545,48 @@
                   <pic:spPr>
                     <a:xfrm>
                       <a:off x="0" y="0"/>
+                      <a:ext cx="5943600" cy="2599690"/>
+                    </a:xfrm>
+                    <a:prstGeom prst="rect">
+                      <a:avLst/>
+                    </a:prstGeom>
+                  </pic:spPr>
+                </pic:pic>
+              </a:graphicData>
+            </a:graphic>
+          </wp:inline>
+        </w:drawing>
+      </w:r>
+    </w:p>
+    <w:p>
+      <w:r>
+        <w:rPr>
+          <w:noProof/>
+        </w:rPr>
+        <w:drawing>
+          <wp:inline distT="0" distB="0" distL="0" distR="0" wp14:anchorId="0FE06B35" wp14:editId="2F7D860E">
+            <wp:extent cx="5943600" cy="3679190"/>
+            <wp:effectExtent l="0" t="0" r="0" b="0"/>
+            <wp:docPr id="10" name="Picture 10"/>
+            <wp:cNvGraphicFramePr>
+              <a:graphicFrameLocks xmlns:a="http://schemas.openxmlformats.org/drawingml/2006/main" noChangeAspect="1"/>
+            </wp:cNvGraphicFramePr>
+            <a:graphic xmlns:a="http://schemas.openxmlformats.org/drawingml/2006/main">
+              <a:graphicData uri="http://schemas.openxmlformats.org/drawingml/2006/picture">
+                <pic:pic xmlns:pic="http://schemas.openxmlformats.org/drawingml/2006/picture">
+                  <pic:nvPicPr>
+                    <pic:cNvPr id="1" name=""/>
+                    <pic:cNvPicPr/>
+                  </pic:nvPicPr>
+                  <pic:blipFill>
+                    <a:blip r:embed="rId17"/>
+                    <a:stretch>
+                      <a:fillRect/>
+                    </a:stretch>
+                  </pic:blipFill>
+                  <pic:spPr>
+                    <a:xfrm>
+                      <a:off x="0" y="0"/>
                       <a:ext cx="5943600" cy="3679190"/>
                     </a:xfrm>
                     <a:prstGeom prst="rect">
@@ -584,7 +621,7 @@
                     <pic:cNvPicPr/>
                   </pic:nvPicPr>
                   <pic:blipFill>
-                    <a:blip r:embed="rId17"/>
+                    <a:blip r:embed="rId18"/>
                     <a:stretch>
                       <a:fillRect/>
                     </a:stretch>
@@ -627,7 +664,7 @@
                     <pic:cNvPicPr/>
                   </pic:nvPicPr>
                   <pic:blipFill>
-                    <a:blip r:embed="rId18"/>
+                    <a:blip r:embed="rId19"/>
                     <a:stretch>
                       <a:fillRect/>
                     </a:stretch>
@@ -669,7 +706,7 @@
                     <pic:cNvPicPr/>
                   </pic:nvPicPr>
                   <pic:blipFill>
-                    <a:blip r:embed="rId19"/>
+                    <a:blip r:embed="rId20"/>
                     <a:stretch>
                       <a:fillRect/>
                     </a:stretch>
@@ -694,12 +731,12 @@
     <w:p/>
     <w:p/>
     <w:sectPr>
-      <w:headerReference w:type="even" r:id="rId20"/>
-      <w:headerReference w:type="default" r:id="rId21"/>
-      <w:footerReference w:type="even" r:id="rId22"/>
-      <w:footerReference w:type="default" r:id="rId23"/>
-      <w:headerReference w:type="first" r:id="rId24"/>
-      <w:footerReference w:type="first" r:id="rId25"/>
+      <w:headerReference w:type="even" r:id="rId21"/>
+      <w:headerReference w:type="default" r:id="rId22"/>
+      <w:footerReference w:type="even" r:id="rId23"/>
+      <w:footerReference w:type="default" r:id="rId24"/>
+      <w:headerReference w:type="first" r:id="rId25"/>
+      <w:footerReference w:type="first" r:id="rId26"/>
       <w:pgSz w:w="12240" w:h="15840"/>
       <w:pgMar w:top="1440" w:right="1440" w:bottom="1440" w:left="1440" w:header="720" w:footer="720" w:gutter="0"/>
       <w:cols w:space="720"/>
@@ -750,21 +787,11 @@
     <w:pPr>
       <w:pStyle w:val="Footer"/>
     </w:pPr>
-    <w:r>
-      <w:fldChar w:fldCharType="begin"/>
-    </w:r>
-    <w:r>
-      <w:instrText xml:space="preserve"> DOCPROPERTY sodocoClasLang \* MERGEFORMAT </w:instrText>
-    </w:r>
-    <w:r>
-      <w:fldChar w:fldCharType="separate"/>
-    </w:r>
-    <w:r>
-      <w:t>Unrestricted</w:t>
-    </w:r>
-    <w:r>
-      <w:fldChar w:fldCharType="end"/>
-    </w:r>
+    <w:fldSimple w:instr=" DOCPROPERTY sodocoClasLang \* MERGEFORMAT ">
+      <w:r>
+        <w:t>Unrestricted</w:t>
+      </w:r>
+    </w:fldSimple>
   </w:p>
 </w:ftr>
 </file>

</xml_diff>